<commit_message>
Created login screen and sign up screen
</commit_message>
<xml_diff>
--- a/ApresentacaoTrabalho/Resumo.docx
+++ b/ApresentacaoTrabalho/Resumo.docx
@@ -817,6 +817,49 @@
         </w:rPr>
         <w:t xml:space="preserve"> </w:t>
       </w:r>
+      <w:r>
+        <w:rPr>
+          <w:b/>
+          <w:bCs/>
+          <w:sz w:val="32"/>
+          <w:szCs w:val="32"/>
+        </w:rPr>
+        <w:t xml:space="preserve">Repositório do arquivo </w:t>
+      </w:r>
+      <w:proofErr w:type="spellStart"/>
+      <w:r>
+        <w:rPr>
+          <w:b/>
+          <w:bCs/>
+          <w:sz w:val="32"/>
+          <w:szCs w:val="32"/>
+        </w:rPr>
+        <w:t>aab</w:t>
+      </w:r>
+      <w:proofErr w:type="spellEnd"/>
+    </w:p>
+    <w:p>
+      <w:pPr>
+        <w:rPr>
+          <w:bCs/>
+        </w:rPr>
+      </w:pPr>
+      <w:hyperlink r:id="rId15" w:history="1">
+        <w:r>
+          <w:rPr>
+            <w:rStyle w:val="Hyperlink"/>
+            <w:bCs/>
+          </w:rPr>
+          <w:t>https://github.com/vinirecoaro/sos_community_aab</w:t>
+        </w:r>
+      </w:hyperlink>
+    </w:p>
+    <w:p>
+      <w:pPr>
+        <w:rPr>
+          <w:bCs/>
+        </w:rPr>
+      </w:pPr>
     </w:p>
     <w:sectPr>
       <w:pgSz w:w="11906" w:h="16838"/>

</xml_diff>